<commit_message>
Implemented individual get and post methods
</commit_message>
<xml_diff>
--- a/notes.docx
+++ b/notes.docx
@@ -577,6 +577,9 @@
       <w:r>
         <w:t>Assumptions</w:t>
       </w:r>
+      <w:r>
+        <w:t>/ Constraints</w:t>
+      </w:r>
     </w:p>
     <w:p>
       <w:pPr>
@@ -651,11 +654,6 @@
       </w:r>
     </w:p>
     <w:p>
-      <w:r>
-        <w:t>Checks</w:t>
-      </w:r>
-    </w:p>
-    <w:p>
       <w:pPr>
         <w:pStyle w:val="ListParagraph"/>
         <w:numPr>
@@ -664,10 +662,16 @@
         </w:numPr>
       </w:pPr>
       <w:r>
-        <w:t xml:space="preserve">Valid </w:t>
-      </w:r>
-      <w:r>
-        <w:t>NRIC check (Checksum letter)</w:t>
+        <w:t xml:space="preserve">Individual has to be present in Individual </w:t>
+      </w:r>
+      <w:r>
+        <w:t>t</w:t>
+      </w:r>
+      <w:r>
+        <w:t>able before indivi</w:t>
+      </w:r>
+      <w:r>
+        <w:t>dual can be added to a household</w:t>
       </w:r>
     </w:p>
     <w:p>
@@ -679,7 +683,18 @@
         </w:numPr>
       </w:pPr>
       <w:r>
-        <w:t>Age &gt;= 16 to be married/ widowed/ divorced/ separated</w:t>
+        <w:t>Individual</w:t>
+      </w:r>
+      <w:r>
+        <w:t xml:space="preserve"> has to be present in Individual table before</w:t>
+      </w:r>
+      <w:r>
+        <w:t xml:space="preserve"> individual can be indicated as spouse of another individual</w:t>
+      </w:r>
+    </w:p>
+    <w:p>
+      <w:r>
+        <w:t>Checks</w:t>
       </w:r>
     </w:p>
     <w:p>
@@ -691,13 +706,10 @@
         </w:numPr>
       </w:pPr>
       <w:r>
-        <w:t xml:space="preserve">Marital status </w:t>
-      </w:r>
-      <w:r>
-        <w:t xml:space="preserve">has </w:t>
-      </w:r>
-      <w:r>
-        <w:t>to be married/ widowed to have spouse listed</w:t>
+        <w:t xml:space="preserve">Valid </w:t>
+      </w:r>
+      <w:r>
+        <w:t>NRIC check (Checksum letter)</w:t>
       </w:r>
     </w:p>
     <w:p>
@@ -709,7 +721,7 @@
         </w:numPr>
       </w:pPr>
       <w:r>
-        <w:t>Spouse has to be of opposite gender</w:t>
+        <w:t>Annual income &gt;= 0</w:t>
       </w:r>
     </w:p>
     <w:p>
@@ -721,8 +733,13 @@
         </w:numPr>
       </w:pPr>
       <w:r>
-        <w:t>Age &gt;= 16 to be employed</w:t>
-      </w:r>
+        <w:t>Valid date check</w:t>
+      </w:r>
+    </w:p>
+    <w:p>
+      <w:pPr>
+        <w:pStyle w:val="ListParagraph"/>
+      </w:pPr>
     </w:p>
     <w:p>
       <w:pPr>
@@ -733,7 +750,13 @@
         </w:numPr>
       </w:pPr>
       <w:r>
-        <w:t>Annual income &gt;= 0</w:t>
+        <w:t xml:space="preserve">Marital status </w:t>
+      </w:r>
+      <w:r>
+        <w:t xml:space="preserve">has </w:t>
+      </w:r>
+      <w:r>
+        <w:t>to be married/ widowed to have spouse listed</w:t>
       </w:r>
     </w:p>
     <w:p>
@@ -745,10 +768,7 @@
         </w:numPr>
       </w:pPr>
       <w:r>
-        <w:t>Valid d</w:t>
-      </w:r>
-      <w:r>
-        <w:t>ate check</w:t>
+        <w:t>Spouse has to be of opposite gender</w:t>
       </w:r>
     </w:p>
     <w:p>
@@ -760,7 +780,31 @@
         </w:numPr>
       </w:pPr>
       <w:r>
-        <w:t>Individual has to be in Individual table, to be part of household</w:t>
+        <w:t>(</w:t>
+      </w:r>
+      <w:r>
+        <w:t>Age &gt;= 16 to be married/ widowed/ divorced/ separated</w:t>
+      </w:r>
+      <w:r>
+        <w:t>)</w:t>
+      </w:r>
+    </w:p>
+    <w:p>
+      <w:pPr>
+        <w:pStyle w:val="ListParagraph"/>
+        <w:numPr>
+          <w:ilvl w:val="0"/>
+          <w:numId w:val="1"/>
+        </w:numPr>
+      </w:pPr>
+      <w:r>
+        <w:t>(</w:t>
+      </w:r>
+      <w:r>
+        <w:t>Age &gt;= 16 to be employed</w:t>
+      </w:r>
+      <w:r>
+        <w:t>)</w:t>
       </w:r>
     </w:p>
     <w:p>
@@ -909,18 +953,10 @@
           </w:p>
           <w:p>
             <w:r>
-              <w:t>/households/</w:t>
-            </w:r>
-            <w:r>
-              <w:t>:id</w:t>
-            </w:r>
-          </w:p>
-          <w:p>
-            <w:r>
               <w:t>/households</w:t>
             </w:r>
             <w:r>
-              <w:t>/?:parameter=:value</w:t>
+              <w:t>?:parameter=:value</w:t>
             </w:r>
           </w:p>
           <w:p/>
@@ -931,15 +967,7 @@
           </w:p>
           <w:p>
             <w:r>
-              <w:t>individuals/</w:t>
-            </w:r>
-            <w:r>
-              <w:t>:nric</w:t>
-            </w:r>
-          </w:p>
-          <w:p>
-            <w:r>
-              <w:t>/individuals/?</w:t>
+              <w:t>/individuals?</w:t>
             </w:r>
             <w:r>
               <w:t>:parameter=:value</w:t>
@@ -1169,23 +1197,23 @@
           </w:p>
           <w:p>
             <w:r>
+              <w:t>‘id’: :id,</w:t>
+            </w:r>
+          </w:p>
+          <w:p>
+            <w:r>
+              <w:t>(</w:t>
+            </w:r>
+            <w:r>
+              <w:t>‘individuals’: [‘:nric1’(, ‘:nric2’) …],</w:t>
+            </w:r>
+            <w:r>
+              <w:t>)</w:t>
+            </w:r>
+          </w:p>
+          <w:p>
+            <w:r>
               <w:lastRenderedPageBreak/>
-              <w:t>‘id’: :id,</w:t>
-            </w:r>
-          </w:p>
-          <w:p>
-            <w:r>
-              <w:t>(</w:t>
-            </w:r>
-            <w:r>
-              <w:t>‘individuals’: [‘:nric1’(, ‘:nric2’) …],</w:t>
-            </w:r>
-            <w:r>
-              <w:t>)</w:t>
-            </w:r>
-          </w:p>
-          <w:p>
-            <w:r>
               <w:t>‘housingtype’: ‘:housingtype’</w:t>
             </w:r>
           </w:p>
@@ -1444,7 +1472,6 @@
           </w:p>
           <w:p>
             <w:r>
-              <w:lastRenderedPageBreak/>
               <w:t>}</w:t>
             </w:r>
           </w:p>
@@ -1497,15 +1524,8 @@
           </w:p>
           <w:p>
             <w:r>
-              <w:t>/households/</w:t>
-            </w:r>
-            <w:r>
-              <w:t>:id</w:t>
-            </w:r>
-          </w:p>
-          <w:p>
-            <w:r>
-              <w:t>/households/?:parameter=:value</w:t>
+              <w:lastRenderedPageBreak/>
+              <w:t>/households?:parameter=:value</w:t>
             </w:r>
           </w:p>
           <w:p/>
@@ -1516,15 +1536,7 @@
           </w:p>
           <w:p>
             <w:r>
-              <w:t>individuals/</w:t>
-            </w:r>
-            <w:r>
-              <w:t>:nric</w:t>
-            </w:r>
-          </w:p>
-          <w:p>
-            <w:r>
-              <w:t>/individuals/?:parameter=:value</w:t>
+              <w:t>/individuals?:parameter=:value</w:t>
             </w:r>
           </w:p>
         </w:tc>
@@ -1615,7 +1627,7 @@
           </w:tcPr>
           <w:p>
             <w:r>
-              <w:t>nric</w:t>
+              <w:t>id</w:t>
             </w:r>
           </w:p>
         </w:tc>
@@ -1625,10 +1637,10 @@
           </w:tcPr>
           <w:p>
             <w:r>
-              <w:t>Valid NRIC</w:t>
-            </w:r>
-            <w:r>
-              <w:t xml:space="preserve"> (NRIC format, NRIC checksum letter)</w:t>
+              <w:t>Valid id</w:t>
+            </w:r>
+            <w:r>
+              <w:t xml:space="preserve"> (int)</w:t>
             </w:r>
           </w:p>
         </w:tc>
@@ -1641,35 +1653,35 @@
               <w:pStyle w:val="ListParagraph"/>
               <w:numPr>
                 <w:ilvl w:val="0"/>
-                <w:numId w:val="4"/>
-              </w:numPr>
-            </w:pPr>
-            <w:r>
-              <w:t>s1234567d</w:t>
-            </w:r>
-          </w:p>
-          <w:p>
-            <w:pPr>
-              <w:pStyle w:val="ListParagraph"/>
-              <w:numPr>
-                <w:ilvl w:val="0"/>
-                <w:numId w:val="4"/>
-              </w:numPr>
-            </w:pPr>
-            <w:r>
-              <w:t>f1234567n</w:t>
-            </w:r>
-          </w:p>
-          <w:p>
-            <w:pPr>
-              <w:pStyle w:val="ListParagraph"/>
-              <w:numPr>
-                <w:ilvl w:val="0"/>
-                <w:numId w:val="4"/>
-              </w:numPr>
-            </w:pPr>
-            <w:r>
-              <w:t>t1234567j</w:t>
+                <w:numId w:val="17"/>
+              </w:numPr>
+            </w:pPr>
+            <w:r>
+              <w:t>1</w:t>
+            </w:r>
+          </w:p>
+          <w:p>
+            <w:pPr>
+              <w:pStyle w:val="ListParagraph"/>
+              <w:numPr>
+                <w:ilvl w:val="0"/>
+                <w:numId w:val="17"/>
+              </w:numPr>
+            </w:pPr>
+            <w:r>
+              <w:t>2</w:t>
+            </w:r>
+          </w:p>
+          <w:p>
+            <w:pPr>
+              <w:pStyle w:val="ListParagraph"/>
+              <w:numPr>
+                <w:ilvl w:val="0"/>
+                <w:numId w:val="17"/>
+              </w:numPr>
+            </w:pPr>
+            <w:r>
+              <w:t>3</w:t>
             </w:r>
           </w:p>
         </w:tc>
@@ -1679,19 +1691,10 @@
           </w:tcPr>
           <w:p>
             <w:r>
-              <w:t xml:space="preserve">Filter for </w:t>
-            </w:r>
-            <w:r>
-              <w:t xml:space="preserve">household with </w:t>
-            </w:r>
-            <w:r>
-              <w:t xml:space="preserve">individual of </w:t>
-            </w:r>
-            <w:r>
-              <w:t xml:space="preserve">given </w:t>
-            </w:r>
-            <w:r>
-              <w:t>NRIC</w:t>
+              <w:t xml:space="preserve">Filter for household </w:t>
+            </w:r>
+            <w:r>
+              <w:t>of given id</w:t>
             </w:r>
           </w:p>
         </w:tc>
@@ -1703,7 +1706,7 @@
           </w:tcPr>
           <w:p>
             <w:r>
-              <w:t>housingtype</w:t>
+              <w:t>nric</w:t>
             </w:r>
           </w:p>
         </w:tc>
@@ -1713,43 +1716,7 @@
           </w:tcPr>
           <w:p>
             <w:r>
-              <w:t>Valid housing type</w:t>
-            </w:r>
-          </w:p>
-          <w:p>
-            <w:pPr>
-              <w:pStyle w:val="ListParagraph"/>
-              <w:numPr>
-                <w:ilvl w:val="0"/>
-                <w:numId w:val="2"/>
-              </w:numPr>
-            </w:pPr>
-            <w:r>
-              <w:t>hdb</w:t>
-            </w:r>
-          </w:p>
-          <w:p>
-            <w:pPr>
-              <w:pStyle w:val="ListParagraph"/>
-              <w:numPr>
-                <w:ilvl w:val="0"/>
-                <w:numId w:val="2"/>
-              </w:numPr>
-            </w:pPr>
-            <w:r>
-              <w:t>condominium</w:t>
-            </w:r>
-          </w:p>
-          <w:p>
-            <w:pPr>
-              <w:pStyle w:val="ListParagraph"/>
-              <w:numPr>
-                <w:ilvl w:val="0"/>
-                <w:numId w:val="2"/>
-              </w:numPr>
-            </w:pPr>
-            <w:r>
-              <w:t>landed</w:t>
+              <w:t>Valid NRIC (NRIC format, NRIC checksum letter)</w:t>
             </w:r>
           </w:p>
         </w:tc>
@@ -1762,35 +1729,35 @@
               <w:pStyle w:val="ListParagraph"/>
               <w:numPr>
                 <w:ilvl w:val="0"/>
-                <w:numId w:val="5"/>
-              </w:numPr>
-            </w:pPr>
-            <w:r>
-              <w:t>hdb</w:t>
-            </w:r>
-          </w:p>
-          <w:p>
-            <w:pPr>
-              <w:pStyle w:val="ListParagraph"/>
-              <w:numPr>
-                <w:ilvl w:val="0"/>
-                <w:numId w:val="5"/>
-              </w:numPr>
-            </w:pPr>
-            <w:r>
-              <w:t>condominium</w:t>
-            </w:r>
-          </w:p>
-          <w:p>
-            <w:pPr>
-              <w:pStyle w:val="ListParagraph"/>
-              <w:numPr>
-                <w:ilvl w:val="0"/>
-                <w:numId w:val="5"/>
-              </w:numPr>
-            </w:pPr>
-            <w:r>
-              <w:t>landed</w:t>
+                <w:numId w:val="4"/>
+              </w:numPr>
+            </w:pPr>
+            <w:r>
+              <w:t>s1234567d</w:t>
+            </w:r>
+          </w:p>
+          <w:p>
+            <w:pPr>
+              <w:pStyle w:val="ListParagraph"/>
+              <w:numPr>
+                <w:ilvl w:val="0"/>
+                <w:numId w:val="4"/>
+              </w:numPr>
+            </w:pPr>
+            <w:r>
+              <w:t>f1234567n</w:t>
+            </w:r>
+          </w:p>
+          <w:p>
+            <w:pPr>
+              <w:pStyle w:val="ListParagraph"/>
+              <w:numPr>
+                <w:ilvl w:val="0"/>
+                <w:numId w:val="4"/>
+              </w:numPr>
+            </w:pPr>
+            <w:r>
+              <w:t>t1234567j</w:t>
             </w:r>
           </w:p>
         </w:tc>
@@ -1800,16 +1767,7 @@
           </w:tcPr>
           <w:p>
             <w:r>
-              <w:t xml:space="preserve">Filter for </w:t>
-            </w:r>
-            <w:r>
-              <w:t>households with given housing</w:t>
-            </w:r>
-            <w:r>
-              <w:t xml:space="preserve"> </w:t>
-            </w:r>
-            <w:r>
-              <w:t>type</w:t>
+              <w:t>Filter for household with individual of given NRIC</w:t>
             </w:r>
           </w:p>
         </w:tc>
@@ -1821,13 +1779,7 @@
           </w:tcPr>
           <w:p>
             <w:r>
-              <w:t>a</w:t>
-            </w:r>
-            <w:r>
-              <w:t>ge</w:t>
-            </w:r>
-            <w:r>
-              <w:t>below</w:t>
+              <w:t>housingtype</w:t>
             </w:r>
           </w:p>
         </w:tc>
@@ -1837,7 +1789,43 @@
           </w:tcPr>
           <w:p>
             <w:r>
-              <w:t>Valid age (&gt;= 0)</w:t>
+              <w:t>Valid housing type</w:t>
+            </w:r>
+          </w:p>
+          <w:p>
+            <w:pPr>
+              <w:pStyle w:val="ListParagraph"/>
+              <w:numPr>
+                <w:ilvl w:val="0"/>
+                <w:numId w:val="2"/>
+              </w:numPr>
+            </w:pPr>
+            <w:r>
+              <w:t>hdb</w:t>
+            </w:r>
+          </w:p>
+          <w:p>
+            <w:pPr>
+              <w:pStyle w:val="ListParagraph"/>
+              <w:numPr>
+                <w:ilvl w:val="0"/>
+                <w:numId w:val="2"/>
+              </w:numPr>
+            </w:pPr>
+            <w:r>
+              <w:t>condominium</w:t>
+            </w:r>
+          </w:p>
+          <w:p>
+            <w:pPr>
+              <w:pStyle w:val="ListParagraph"/>
+              <w:numPr>
+                <w:ilvl w:val="0"/>
+                <w:numId w:val="2"/>
+              </w:numPr>
+            </w:pPr>
+            <w:r>
+              <w:t>landed</w:t>
             </w:r>
           </w:p>
         </w:tc>
@@ -1854,7 +1842,7 @@
               </w:numPr>
             </w:pPr>
             <w:r>
-              <w:t>0</w:t>
+              <w:t>hdb</w:t>
             </w:r>
           </w:p>
           <w:p>
@@ -1866,7 +1854,7 @@
               </w:numPr>
             </w:pPr>
             <w:r>
-              <w:t>18</w:t>
+              <w:t>condominium</w:t>
             </w:r>
           </w:p>
           <w:p>
@@ -1878,7 +1866,7 @@
               </w:numPr>
             </w:pPr>
             <w:r>
-              <w:t>21</w:t>
+              <w:t>landed</w:t>
             </w:r>
           </w:p>
         </w:tc>
@@ -1888,10 +1876,7 @@
           </w:tcPr>
           <w:p>
             <w:r>
-              <w:t>Filter</w:t>
-            </w:r>
-            <w:r>
-              <w:t xml:space="preserve"> for households with individuals of given age and below</w:t>
+              <w:t>Filter for households with given housing type</w:t>
             </w:r>
           </w:p>
         </w:tc>
@@ -1903,10 +1888,7 @@
           </w:tcPr>
           <w:p>
             <w:r>
-              <w:t>age</w:t>
-            </w:r>
-            <w:r>
-              <w:t>above</w:t>
+              <w:t>agebelow</w:t>
             </w:r>
           </w:p>
         </w:tc>
@@ -1916,7 +1898,13 @@
           </w:tcPr>
           <w:p>
             <w:r>
-              <w:t>Valid age (&gt;= 0)</w:t>
+              <w:t>Valid age (</w:t>
+            </w:r>
+            <w:r>
+              <w:t>0 &lt;= x &lt;= 150</w:t>
+            </w:r>
+            <w:r>
+              <w:t>)</w:t>
             </w:r>
           </w:p>
         </w:tc>
@@ -1929,35 +1917,35 @@
               <w:pStyle w:val="ListParagraph"/>
               <w:numPr>
                 <w:ilvl w:val="0"/>
-                <w:numId w:val="7"/>
-              </w:numPr>
-            </w:pPr>
-            <w:r>
-              <w:t>50</w:t>
-            </w:r>
-          </w:p>
-          <w:p>
-            <w:pPr>
-              <w:pStyle w:val="ListParagraph"/>
-              <w:numPr>
-                <w:ilvl w:val="0"/>
-                <w:numId w:val="7"/>
-              </w:numPr>
-            </w:pPr>
-            <w:r>
-              <w:t>65</w:t>
-            </w:r>
-          </w:p>
-          <w:p>
-            <w:pPr>
-              <w:pStyle w:val="ListParagraph"/>
-              <w:numPr>
-                <w:ilvl w:val="0"/>
-                <w:numId w:val="7"/>
-              </w:numPr>
-            </w:pPr>
-            <w:r>
-              <w:t>70</w:t>
+                <w:numId w:val="5"/>
+              </w:numPr>
+            </w:pPr>
+            <w:r>
+              <w:t>0</w:t>
+            </w:r>
+          </w:p>
+          <w:p>
+            <w:pPr>
+              <w:pStyle w:val="ListParagraph"/>
+              <w:numPr>
+                <w:ilvl w:val="0"/>
+                <w:numId w:val="5"/>
+              </w:numPr>
+            </w:pPr>
+            <w:r>
+              <w:t>18</w:t>
+            </w:r>
+          </w:p>
+          <w:p>
+            <w:pPr>
+              <w:pStyle w:val="ListParagraph"/>
+              <w:numPr>
+                <w:ilvl w:val="0"/>
+                <w:numId w:val="5"/>
+              </w:numPr>
+            </w:pPr>
+            <w:r>
+              <w:t>21</w:t>
             </w:r>
           </w:p>
         </w:tc>
@@ -1967,7 +1955,13 @@
           </w:tcPr>
           <w:p>
             <w:r>
-              <w:t>Search for households with individuals of given age and above</w:t>
+              <w:t xml:space="preserve">Filter for households with individuals </w:t>
+            </w:r>
+            <w:r>
+              <w:t>below</w:t>
+            </w:r>
+            <w:r>
+              <w:t xml:space="preserve"> given age</w:t>
             </w:r>
           </w:p>
         </w:tc>
@@ -1979,7 +1973,7 @@
           </w:tcPr>
           <w:p>
             <w:r>
-              <w:t>spouses</w:t>
+              <w:t>ageabove</w:t>
             </w:r>
           </w:p>
         </w:tc>
@@ -1989,9 +1983,23 @@
           </w:tcPr>
           <w:p>
             <w:r>
-              <w:t>Boolean</w:t>
-            </w:r>
-          </w:p>
+              <w:t xml:space="preserve">Valid age </w:t>
+            </w:r>
+            <w:r>
+              <w:t>(</w:t>
+            </w:r>
+            <w:r>
+              <w:t>0 &lt;= x &lt;= 150</w:t>
+            </w:r>
+            <w:r>
+              <w:t>)</w:t>
+            </w:r>
+          </w:p>
+        </w:tc>
+        <w:tc>
+          <w:tcPr>
+            <w:tcW w:w="3234" w:type="dxa"/>
+          </w:tcPr>
           <w:p>
             <w:pPr>
               <w:pStyle w:val="ListParagraph"/>
@@ -2001,7 +2009,7 @@
               </w:numPr>
             </w:pPr>
             <w:r>
-              <w:t>true</w:t>
+              <w:t>50</w:t>
             </w:r>
           </w:p>
           <w:p>
@@ -2013,36 +2021,19 @@
               </w:numPr>
             </w:pPr>
             <w:r>
-              <w:t>false</w:t>
-            </w:r>
-          </w:p>
-        </w:tc>
-        <w:tc>
-          <w:tcPr>
-            <w:tcW w:w="3234" w:type="dxa"/>
-          </w:tcPr>
-          <w:p>
-            <w:pPr>
-              <w:pStyle w:val="ListParagraph"/>
-              <w:numPr>
-                <w:ilvl w:val="0"/>
-                <w:numId w:val="6"/>
-              </w:numPr>
-            </w:pPr>
-            <w:r>
-              <w:t>true</w:t>
-            </w:r>
-          </w:p>
-          <w:p>
-            <w:pPr>
-              <w:pStyle w:val="ListParagraph"/>
-              <w:numPr>
-                <w:ilvl w:val="0"/>
-                <w:numId w:val="6"/>
-              </w:numPr>
-            </w:pPr>
-            <w:r>
-              <w:t>false</w:t>
+              <w:t>65</w:t>
+            </w:r>
+          </w:p>
+          <w:p>
+            <w:pPr>
+              <w:pStyle w:val="ListParagraph"/>
+              <w:numPr>
+                <w:ilvl w:val="0"/>
+                <w:numId w:val="7"/>
+              </w:numPr>
+            </w:pPr>
+            <w:r>
+              <w:t>70</w:t>
             </w:r>
           </w:p>
         </w:tc>
@@ -2052,7 +2043,13 @@
           </w:tcPr>
           <w:p>
             <w:r>
-              <w:t>Filter for households with husband and wife</w:t>
+              <w:t>Search for households with individuals</w:t>
+            </w:r>
+            <w:r>
+              <w:t xml:space="preserve"> above </w:t>
+            </w:r>
+            <w:r>
+              <w:t>given age</w:t>
             </w:r>
           </w:p>
         </w:tc>
@@ -2064,13 +2061,7 @@
           </w:tcPr>
           <w:p>
             <w:r>
-              <w:t>household</w:t>
-            </w:r>
-            <w:r>
-              <w:t>income</w:t>
-            </w:r>
-            <w:r>
-              <w:t>below</w:t>
+              <w:t>spouses</w:t>
             </w:r>
           </w:p>
         </w:tc>
@@ -2080,13 +2071,31 @@
           </w:tcPr>
           <w:p>
             <w:r>
-              <w:t xml:space="preserve">Valid </w:t>
-            </w:r>
-            <w:r>
-              <w:t>household</w:t>
-            </w:r>
-            <w:r>
-              <w:t xml:space="preserve"> income (&gt;= 0)</w:t>
+              <w:t>Boolean</w:t>
+            </w:r>
+          </w:p>
+          <w:p>
+            <w:pPr>
+              <w:pStyle w:val="ListParagraph"/>
+              <w:numPr>
+                <w:ilvl w:val="0"/>
+                <w:numId w:val="7"/>
+              </w:numPr>
+            </w:pPr>
+            <w:r>
+              <w:t>true</w:t>
+            </w:r>
+          </w:p>
+          <w:p>
+            <w:pPr>
+              <w:pStyle w:val="ListParagraph"/>
+              <w:numPr>
+                <w:ilvl w:val="0"/>
+                <w:numId w:val="7"/>
+              </w:numPr>
+            </w:pPr>
+            <w:r>
+              <w:t>false</w:t>
             </w:r>
           </w:p>
         </w:tc>
@@ -2099,35 +2108,23 @@
               <w:pStyle w:val="ListParagraph"/>
               <w:numPr>
                 <w:ilvl w:val="0"/>
-                <w:numId w:val="8"/>
-              </w:numPr>
-            </w:pPr>
-            <w:r>
-              <w:t>100000</w:t>
-            </w:r>
-          </w:p>
-          <w:p>
-            <w:pPr>
-              <w:pStyle w:val="ListParagraph"/>
-              <w:numPr>
-                <w:ilvl w:val="0"/>
-                <w:numId w:val="8"/>
-              </w:numPr>
-            </w:pPr>
-            <w:r>
-              <w:t>150000</w:t>
-            </w:r>
-          </w:p>
-          <w:p>
-            <w:pPr>
-              <w:pStyle w:val="ListParagraph"/>
-              <w:numPr>
-                <w:ilvl w:val="0"/>
-                <w:numId w:val="8"/>
-              </w:numPr>
-            </w:pPr>
-            <w:r>
-              <w:t>300000</w:t>
+                <w:numId w:val="6"/>
+              </w:numPr>
+            </w:pPr>
+            <w:r>
+              <w:t>true</w:t>
+            </w:r>
+          </w:p>
+          <w:p>
+            <w:pPr>
+              <w:pStyle w:val="ListParagraph"/>
+              <w:numPr>
+                <w:ilvl w:val="0"/>
+                <w:numId w:val="6"/>
+              </w:numPr>
+            </w:pPr>
+            <w:r>
+              <w:t>false</w:t>
             </w:r>
           </w:p>
         </w:tc>
@@ -2137,13 +2134,7 @@
           </w:tcPr>
           <w:p>
             <w:r>
-              <w:t>Filter for households with household income of given household</w:t>
-            </w:r>
-            <w:r>
-              <w:t xml:space="preserve"> </w:t>
-            </w:r>
-            <w:r>
-              <w:t>income  below</w:t>
+              <w:t>Filter for households with husband and wife</w:t>
             </w:r>
           </w:p>
         </w:tc>
@@ -2155,8 +2146,7 @@
           </w:tcPr>
           <w:p>
             <w:r>
-              <w:lastRenderedPageBreak/>
-              <w:t>householdincomeabove</w:t>
+              <w:t>householdincomebelow</w:t>
             </w:r>
           </w:p>
         </w:tc>
@@ -2166,13 +2156,7 @@
           </w:tcPr>
           <w:p>
             <w:r>
-              <w:t xml:space="preserve">Valid </w:t>
-            </w:r>
-            <w:r>
-              <w:t>household</w:t>
-            </w:r>
-            <w:r>
-              <w:t xml:space="preserve"> income (&gt;= 0)</w:t>
+              <w:t>Valid household income (&gt;= 0)</w:t>
             </w:r>
           </w:p>
         </w:tc>
@@ -2189,7 +2173,7 @@
               </w:numPr>
             </w:pPr>
             <w:r>
-              <w:t>60000</w:t>
+              <w:t>100000</w:t>
             </w:r>
           </w:p>
           <w:p>
@@ -2201,7 +2185,7 @@
               </w:numPr>
             </w:pPr>
             <w:r>
-              <w:t>100000</w:t>
+              <w:t>150000</w:t>
             </w:r>
           </w:p>
           <w:p>
@@ -2213,7 +2197,7 @@
               </w:numPr>
             </w:pPr>
             <w:r>
-              <w:t>250000</w:t>
+              <w:t>300000</w:t>
             </w:r>
           </w:p>
         </w:tc>
@@ -2223,10 +2207,13 @@
           </w:tcPr>
           <w:p>
             <w:r>
-              <w:t>Filter for households with household income of given household income and</w:t>
-            </w:r>
-            <w:r>
-              <w:t xml:space="preserve"> above</w:t>
+              <w:t xml:space="preserve">Filter for households with household income </w:t>
+            </w:r>
+            <w:r>
+              <w:t xml:space="preserve">below </w:t>
+            </w:r>
+            <w:r>
+              <w:t>given household income</w:t>
             </w:r>
           </w:p>
         </w:tc>
@@ -2238,6 +2225,87 @@
           </w:tcPr>
           <w:p>
             <w:r>
+              <w:t>householdincomeabove</w:t>
+            </w:r>
+          </w:p>
+        </w:tc>
+        <w:tc>
+          <w:tcPr>
+            <w:tcW w:w="3254" w:type="dxa"/>
+          </w:tcPr>
+          <w:p>
+            <w:r>
+              <w:t>Valid household income (&gt;= 0)</w:t>
+            </w:r>
+          </w:p>
+        </w:tc>
+        <w:tc>
+          <w:tcPr>
+            <w:tcW w:w="3234" w:type="dxa"/>
+          </w:tcPr>
+          <w:p>
+            <w:pPr>
+              <w:pStyle w:val="ListParagraph"/>
+              <w:numPr>
+                <w:ilvl w:val="0"/>
+                <w:numId w:val="8"/>
+              </w:numPr>
+            </w:pPr>
+            <w:r>
+              <w:t>60000</w:t>
+            </w:r>
+          </w:p>
+          <w:p>
+            <w:pPr>
+              <w:pStyle w:val="ListParagraph"/>
+              <w:numPr>
+                <w:ilvl w:val="0"/>
+                <w:numId w:val="8"/>
+              </w:numPr>
+            </w:pPr>
+            <w:r>
+              <w:t>100000</w:t>
+            </w:r>
+          </w:p>
+          <w:p>
+            <w:pPr>
+              <w:pStyle w:val="ListParagraph"/>
+              <w:numPr>
+                <w:ilvl w:val="0"/>
+                <w:numId w:val="8"/>
+              </w:numPr>
+            </w:pPr>
+            <w:r>
+              <w:lastRenderedPageBreak/>
+              <w:t>250000</w:t>
+            </w:r>
+          </w:p>
+        </w:tc>
+        <w:tc>
+          <w:tcPr>
+            <w:tcW w:w="4027" w:type="dxa"/>
+          </w:tcPr>
+          <w:p>
+            <w:r>
+              <w:lastRenderedPageBreak/>
+              <w:t xml:space="preserve">Filter for households with household income </w:t>
+            </w:r>
+            <w:r>
+              <w:t>above</w:t>
+            </w:r>
+            <w:r>
+              <w:t xml:space="preserve"> given household income</w:t>
+            </w:r>
+          </w:p>
+        </w:tc>
+      </w:tr>
+      <w:tr>
+        <w:tc>
+          <w:tcPr>
+            <w:tcW w:w="3433" w:type="dxa"/>
+          </w:tcPr>
+          <w:p>
+            <w:r>
               <w:t>grant</w:t>
             </w:r>
           </w:p>
@@ -2260,10 +2328,7 @@
               </w:numPr>
             </w:pPr>
             <w:r>
-              <w:t>studentencouragemen</w:t>
-            </w:r>
-            <w:r>
-              <w:t>t</w:t>
+              <w:t>studentencouragement</w:t>
             </w:r>
           </w:p>
           <w:p>
@@ -2289,8 +2354,6 @@
             <w:r>
               <w:t>elder</w:t>
             </w:r>
-            <w:bookmarkStart w:id="0" w:name="_GoBack"/>
-            <w:bookmarkEnd w:id="0"/>
           </w:p>
           <w:p>
             <w:pPr>
@@ -2330,7 +2393,7 @@
               </w:numPr>
             </w:pPr>
             <w:r>
-              <w:t>studentencouragementbonus</w:t>
+              <w:t>studentencouragement</w:t>
             </w:r>
           </w:p>
           <w:p>
@@ -2342,7 +2405,7 @@
               </w:numPr>
             </w:pPr>
             <w:r>
-              <w:t>familytogethernessscheme</w:t>
+              <w:t>familytogetherness</w:t>
             </w:r>
           </w:p>
           <w:p>
@@ -2354,7 +2417,10 @@
               </w:numPr>
             </w:pPr>
             <w:r>
-              <w:t>elderbonus</w:t>
+              <w:t>elde</w:t>
+            </w:r>
+            <w:r>
+              <w:t>r</w:t>
             </w:r>
           </w:p>
           <w:p>
@@ -2366,7 +2432,7 @@
               </w:numPr>
             </w:pPr>
             <w:r>
-              <w:t>babysunshinegrant</w:t>
+              <w:t>babysunshine</w:t>
             </w:r>
           </w:p>
           <w:p>
@@ -2378,7 +2444,7 @@
               </w:numPr>
             </w:pPr>
             <w:r>
-              <w:t>yologstgrant</w:t>
+              <w:t>yologst</w:t>
             </w:r>
           </w:p>
         </w:tc>
@@ -2407,15 +2473,15 @@
         <w:tblLook w:val="04A0" w:firstRow="1" w:lastRow="0" w:firstColumn="1" w:lastColumn="0" w:noHBand="0" w:noVBand="1"/>
       </w:tblPr>
       <w:tblGrid>
-        <w:gridCol w:w="3566"/>
-        <w:gridCol w:w="3233"/>
-        <w:gridCol w:w="3560"/>
-        <w:gridCol w:w="3589"/>
+        <w:gridCol w:w="3397"/>
+        <w:gridCol w:w="3402"/>
+        <w:gridCol w:w="3119"/>
+        <w:gridCol w:w="4030"/>
       </w:tblGrid>
       <w:tr>
         <w:tc>
           <w:tcPr>
-            <w:tcW w:w="3566" w:type="dxa"/>
+            <w:tcW w:w="3397" w:type="dxa"/>
           </w:tcPr>
           <w:p>
             <w:r>
@@ -2425,7 +2491,7 @@
         </w:tc>
         <w:tc>
           <w:tcPr>
-            <w:tcW w:w="3233" w:type="dxa"/>
+            <w:tcW w:w="3402" w:type="dxa"/>
           </w:tcPr>
           <w:p>
             <w:r>
@@ -2435,7 +2501,7 @@
         </w:tc>
         <w:tc>
           <w:tcPr>
-            <w:tcW w:w="3560" w:type="dxa"/>
+            <w:tcW w:w="3119" w:type="dxa"/>
           </w:tcPr>
           <w:p>
             <w:r>
@@ -2445,7 +2511,7 @@
         </w:tc>
         <w:tc>
           <w:tcPr>
-            <w:tcW w:w="3589" w:type="dxa"/>
+            <w:tcW w:w="4030" w:type="dxa"/>
           </w:tcPr>
           <w:p>
             <w:r>
@@ -2457,60 +2523,75 @@
       <w:tr>
         <w:tc>
           <w:tcPr>
-            <w:tcW w:w="3566" w:type="dxa"/>
-          </w:tcPr>
-          <w:p>
-            <w:r>
-              <w:t>name</w:t>
-            </w:r>
-          </w:p>
-        </w:tc>
-        <w:tc>
-          <w:tcPr>
-            <w:tcW w:w="3233" w:type="dxa"/>
-          </w:tcPr>
-          <w:p>
-            <w:r>
-              <w:t>String</w:t>
-            </w:r>
-          </w:p>
-        </w:tc>
-        <w:tc>
-          <w:tcPr>
-            <w:tcW w:w="3560" w:type="dxa"/>
-          </w:tcPr>
-          <w:p>
-            <w:pPr>
-              <w:pStyle w:val="ListParagraph"/>
-              <w:numPr>
-                <w:ilvl w:val="0"/>
-                <w:numId w:val="9"/>
-              </w:numPr>
-            </w:pPr>
-            <w:r>
-              <w:t>abc def</w:t>
-            </w:r>
-          </w:p>
-          <w:p>
-            <w:pPr>
-              <w:pStyle w:val="ListParagraph"/>
-              <w:numPr>
-                <w:ilvl w:val="0"/>
-                <w:numId w:val="9"/>
-              </w:numPr>
-            </w:pPr>
-            <w:r>
-              <w:t>ghi jklmn</w:t>
-            </w:r>
-          </w:p>
-        </w:tc>
-        <w:tc>
-          <w:tcPr>
-            <w:tcW w:w="3589" w:type="dxa"/>
-          </w:tcPr>
-          <w:p>
-            <w:r>
-              <w:t>Filter for individuals whose name comprises given name</w:t>
+            <w:tcW w:w="3397" w:type="dxa"/>
+          </w:tcPr>
+          <w:p>
+            <w:r>
+              <w:t>nric</w:t>
+            </w:r>
+          </w:p>
+        </w:tc>
+        <w:tc>
+          <w:tcPr>
+            <w:tcW w:w="3402" w:type="dxa"/>
+          </w:tcPr>
+          <w:p>
+            <w:r>
+              <w:t>Valid NRIC (NRIC format, NRIC checksum letter)</w:t>
+            </w:r>
+          </w:p>
+        </w:tc>
+        <w:tc>
+          <w:tcPr>
+            <w:tcW w:w="3119" w:type="dxa"/>
+          </w:tcPr>
+          <w:p>
+            <w:pPr>
+              <w:pStyle w:val="ListParagraph"/>
+              <w:numPr>
+                <w:ilvl w:val="0"/>
+                <w:numId w:val="4"/>
+              </w:numPr>
+            </w:pPr>
+            <w:r>
+              <w:t>s1234567d</w:t>
+            </w:r>
+          </w:p>
+          <w:p>
+            <w:pPr>
+              <w:pStyle w:val="ListParagraph"/>
+              <w:numPr>
+                <w:ilvl w:val="0"/>
+                <w:numId w:val="4"/>
+              </w:numPr>
+            </w:pPr>
+            <w:r>
+              <w:t>f1234567n</w:t>
+            </w:r>
+          </w:p>
+          <w:p>
+            <w:pPr>
+              <w:pStyle w:val="ListParagraph"/>
+              <w:numPr>
+                <w:ilvl w:val="0"/>
+                <w:numId w:val="4"/>
+              </w:numPr>
+            </w:pPr>
+            <w:r>
+              <w:t>t1234567j</w:t>
+            </w:r>
+          </w:p>
+        </w:tc>
+        <w:tc>
+          <w:tcPr>
+            <w:tcW w:w="4030" w:type="dxa"/>
+          </w:tcPr>
+          <w:p>
+            <w:r>
+              <w:t xml:space="preserve">Filter for </w:t>
+            </w:r>
+            <w:r>
+              <w:t>individual of given nric</w:t>
             </w:r>
           </w:p>
         </w:tc>
@@ -2518,84 +2599,60 @@
       <w:tr>
         <w:tc>
           <w:tcPr>
-            <w:tcW w:w="3566" w:type="dxa"/>
-          </w:tcPr>
-          <w:p>
-            <w:r>
-              <w:t>gender</w:t>
-            </w:r>
-          </w:p>
-        </w:tc>
-        <w:tc>
-          <w:tcPr>
-            <w:tcW w:w="3233" w:type="dxa"/>
-          </w:tcPr>
-          <w:p>
-            <w:r>
-              <w:t>Valid gender</w:t>
-            </w:r>
-          </w:p>
-          <w:p>
-            <w:pPr>
-              <w:pStyle w:val="ListParagraph"/>
-              <w:numPr>
-                <w:ilvl w:val="0"/>
-                <w:numId w:val="8"/>
-              </w:numPr>
-            </w:pPr>
-            <w:r>
-              <w:t>male</w:t>
-            </w:r>
-          </w:p>
-          <w:p>
-            <w:pPr>
-              <w:pStyle w:val="ListParagraph"/>
-              <w:numPr>
-                <w:ilvl w:val="0"/>
-                <w:numId w:val="8"/>
-              </w:numPr>
-            </w:pPr>
-            <w:r>
-              <w:t>female</w:t>
-            </w:r>
-          </w:p>
-        </w:tc>
-        <w:tc>
-          <w:tcPr>
-            <w:tcW w:w="3560" w:type="dxa"/>
-          </w:tcPr>
-          <w:p>
-            <w:pPr>
-              <w:pStyle w:val="ListParagraph"/>
-              <w:numPr>
-                <w:ilvl w:val="0"/>
-                <w:numId w:val="8"/>
-              </w:numPr>
-            </w:pPr>
-            <w:r>
-              <w:t>male</w:t>
-            </w:r>
-          </w:p>
-          <w:p>
-            <w:pPr>
-              <w:pStyle w:val="ListParagraph"/>
-              <w:numPr>
-                <w:ilvl w:val="0"/>
-                <w:numId w:val="8"/>
-              </w:numPr>
-            </w:pPr>
-            <w:r>
-              <w:t>female</w:t>
-            </w:r>
-          </w:p>
-        </w:tc>
-        <w:tc>
-          <w:tcPr>
-            <w:tcW w:w="3589" w:type="dxa"/>
-          </w:tcPr>
-          <w:p>
-            <w:r>
-              <w:t>Filter for individuals of given gender</w:t>
+            <w:tcW w:w="3397" w:type="dxa"/>
+          </w:tcPr>
+          <w:p>
+            <w:r>
+              <w:t>name</w:t>
+            </w:r>
+          </w:p>
+        </w:tc>
+        <w:tc>
+          <w:tcPr>
+            <w:tcW w:w="3402" w:type="dxa"/>
+          </w:tcPr>
+          <w:p>
+            <w:r>
+              <w:t>String</w:t>
+            </w:r>
+          </w:p>
+        </w:tc>
+        <w:tc>
+          <w:tcPr>
+            <w:tcW w:w="3119" w:type="dxa"/>
+          </w:tcPr>
+          <w:p>
+            <w:pPr>
+              <w:pStyle w:val="ListParagraph"/>
+              <w:numPr>
+                <w:ilvl w:val="0"/>
+                <w:numId w:val="9"/>
+              </w:numPr>
+            </w:pPr>
+            <w:r>
+              <w:t>abc def</w:t>
+            </w:r>
+          </w:p>
+          <w:p>
+            <w:pPr>
+              <w:pStyle w:val="ListParagraph"/>
+              <w:numPr>
+                <w:ilvl w:val="0"/>
+                <w:numId w:val="9"/>
+              </w:numPr>
+            </w:pPr>
+            <w:r>
+              <w:t>ghi jklmn</w:t>
+            </w:r>
+          </w:p>
+        </w:tc>
+        <w:tc>
+          <w:tcPr>
+            <w:tcW w:w="4030" w:type="dxa"/>
+          </w:tcPr>
+          <w:p>
+            <w:r>
+              <w:t>Filter for individuals whose name comprises given name</w:t>
             </w:r>
           </w:p>
         </w:tc>
@@ -2603,156 +2660,84 @@
       <w:tr>
         <w:tc>
           <w:tcPr>
-            <w:tcW w:w="3566" w:type="dxa"/>
-          </w:tcPr>
-          <w:p>
-            <w:r>
-              <w:t>maritalstatus</w:t>
-            </w:r>
-          </w:p>
-        </w:tc>
-        <w:tc>
-          <w:tcPr>
-            <w:tcW w:w="3233" w:type="dxa"/>
-          </w:tcPr>
-          <w:p>
-            <w:r>
-              <w:t>Valid marital status</w:t>
-            </w:r>
-          </w:p>
-          <w:p>
-            <w:pPr>
-              <w:pStyle w:val="ListParagraph"/>
-              <w:numPr>
-                <w:ilvl w:val="0"/>
-                <w:numId w:val="11"/>
-              </w:numPr>
-            </w:pPr>
-            <w:r>
-              <w:t>single</w:t>
-            </w:r>
-          </w:p>
-          <w:p>
-            <w:pPr>
-              <w:pStyle w:val="ListParagraph"/>
-              <w:numPr>
-                <w:ilvl w:val="0"/>
-                <w:numId w:val="11"/>
-              </w:numPr>
-            </w:pPr>
-            <w:r>
-              <w:t>married</w:t>
-            </w:r>
-          </w:p>
-          <w:p>
-            <w:pPr>
-              <w:pStyle w:val="ListParagraph"/>
-              <w:numPr>
-                <w:ilvl w:val="0"/>
-                <w:numId w:val="11"/>
-              </w:numPr>
-            </w:pPr>
-            <w:r>
-              <w:t>widowed</w:t>
-            </w:r>
-          </w:p>
-          <w:p>
-            <w:pPr>
-              <w:pStyle w:val="ListParagraph"/>
-              <w:numPr>
-                <w:ilvl w:val="0"/>
-                <w:numId w:val="11"/>
-              </w:numPr>
-            </w:pPr>
-            <w:r>
-              <w:t>divorced</w:t>
-            </w:r>
-          </w:p>
-          <w:p>
-            <w:pPr>
-              <w:pStyle w:val="ListParagraph"/>
-              <w:numPr>
-                <w:ilvl w:val="0"/>
-                <w:numId w:val="11"/>
-              </w:numPr>
-            </w:pPr>
-            <w:r>
-              <w:t>separated</w:t>
-            </w:r>
-          </w:p>
-        </w:tc>
-        <w:tc>
-          <w:tcPr>
-            <w:tcW w:w="3560" w:type="dxa"/>
-          </w:tcPr>
-          <w:p>
-            <w:pPr>
-              <w:pStyle w:val="ListParagraph"/>
-              <w:numPr>
-                <w:ilvl w:val="0"/>
-                <w:numId w:val="11"/>
-              </w:numPr>
-            </w:pPr>
-            <w:r>
-              <w:t>single</w:t>
-            </w:r>
-          </w:p>
-          <w:p>
-            <w:pPr>
-              <w:pStyle w:val="ListParagraph"/>
-              <w:numPr>
-                <w:ilvl w:val="0"/>
-                <w:numId w:val="11"/>
-              </w:numPr>
-            </w:pPr>
-            <w:r>
-              <w:t>married</w:t>
-            </w:r>
-          </w:p>
-          <w:p>
-            <w:pPr>
-              <w:pStyle w:val="ListParagraph"/>
-              <w:numPr>
-                <w:ilvl w:val="0"/>
-                <w:numId w:val="11"/>
-              </w:numPr>
-            </w:pPr>
-            <w:r>
-              <w:t>widowed</w:t>
-            </w:r>
-          </w:p>
-          <w:p>
-            <w:pPr>
-              <w:pStyle w:val="ListParagraph"/>
-              <w:numPr>
-                <w:ilvl w:val="0"/>
-                <w:numId w:val="11"/>
-              </w:numPr>
-            </w:pPr>
-            <w:r>
-              <w:t>divorced</w:t>
-            </w:r>
-          </w:p>
-          <w:p>
-            <w:pPr>
-              <w:pStyle w:val="ListParagraph"/>
-              <w:numPr>
-                <w:ilvl w:val="0"/>
-                <w:numId w:val="11"/>
-              </w:numPr>
-            </w:pPr>
-            <w:r>
-              <w:t>separated</w:t>
-            </w:r>
-          </w:p>
-        </w:tc>
-        <w:tc>
-          <w:tcPr>
-            <w:tcW w:w="3589" w:type="dxa"/>
-          </w:tcPr>
-          <w:p>
-            <w:r>
-              <w:t>Filter for individuals of given marital status</w:t>
+            <w:tcW w:w="3397" w:type="dxa"/>
+          </w:tcPr>
+          <w:p>
+            <w:r>
+              <w:t>gender</w:t>
+            </w:r>
+          </w:p>
+        </w:tc>
+        <w:tc>
+          <w:tcPr>
+            <w:tcW w:w="3402" w:type="dxa"/>
+          </w:tcPr>
+          <w:p>
+            <w:r>
+              <w:t>Valid gender</w:t>
+            </w:r>
+          </w:p>
+          <w:p>
+            <w:pPr>
+              <w:pStyle w:val="ListParagraph"/>
+              <w:numPr>
+                <w:ilvl w:val="0"/>
+                <w:numId w:val="8"/>
+              </w:numPr>
+            </w:pPr>
+            <w:r>
+              <w:t>male</w:t>
+            </w:r>
+          </w:p>
+          <w:p>
+            <w:pPr>
+              <w:pStyle w:val="ListParagraph"/>
+              <w:numPr>
+                <w:ilvl w:val="0"/>
+                <w:numId w:val="8"/>
+              </w:numPr>
+            </w:pPr>
+            <w:r>
+              <w:t>female</w:t>
+            </w:r>
+          </w:p>
+        </w:tc>
+        <w:tc>
+          <w:tcPr>
+            <w:tcW w:w="3119" w:type="dxa"/>
+          </w:tcPr>
+          <w:p>
+            <w:pPr>
+              <w:pStyle w:val="ListParagraph"/>
+              <w:numPr>
+                <w:ilvl w:val="0"/>
+                <w:numId w:val="8"/>
+              </w:numPr>
+            </w:pPr>
+            <w:r>
+              <w:t>male</w:t>
+            </w:r>
+          </w:p>
+          <w:p>
+            <w:pPr>
+              <w:pStyle w:val="ListParagraph"/>
+              <w:numPr>
+                <w:ilvl w:val="0"/>
+                <w:numId w:val="8"/>
+              </w:numPr>
+            </w:pPr>
+            <w:r>
+              <w:t>female</w:t>
+            </w:r>
+          </w:p>
+        </w:tc>
+        <w:tc>
+          <w:tcPr>
+            <w:tcW w:w="4030" w:type="dxa"/>
+          </w:tcPr>
+          <w:p>
+            <w:r>
+              <w:t>Filter for individuals of given gender</w:t>
             </w:r>
           </w:p>
         </w:tc>
@@ -2760,72 +2745,156 @@
       <w:tr>
         <w:tc>
           <w:tcPr>
-            <w:tcW w:w="3566" w:type="dxa"/>
-          </w:tcPr>
-          <w:p>
-            <w:r>
-              <w:t>spouse</w:t>
-            </w:r>
-          </w:p>
-        </w:tc>
-        <w:tc>
-          <w:tcPr>
-            <w:tcW w:w="3233" w:type="dxa"/>
-          </w:tcPr>
-          <w:p>
-            <w:r>
-              <w:t>Valid NRIC (NRIC format, NRIC checksum letter)</w:t>
-            </w:r>
-          </w:p>
-        </w:tc>
-        <w:tc>
-          <w:tcPr>
-            <w:tcW w:w="3560" w:type="dxa"/>
-          </w:tcPr>
-          <w:p>
-            <w:pPr>
-              <w:pStyle w:val="ListParagraph"/>
-              <w:numPr>
-                <w:ilvl w:val="0"/>
-                <w:numId w:val="4"/>
-              </w:numPr>
-            </w:pPr>
-            <w:r>
-              <w:t>s1234567d</w:t>
-            </w:r>
-          </w:p>
-          <w:p>
-            <w:pPr>
-              <w:pStyle w:val="ListParagraph"/>
-              <w:numPr>
-                <w:ilvl w:val="0"/>
-                <w:numId w:val="4"/>
-              </w:numPr>
-            </w:pPr>
-            <w:r>
-              <w:t>f1234567n</w:t>
-            </w:r>
-          </w:p>
-          <w:p>
-            <w:pPr>
-              <w:pStyle w:val="ListParagraph"/>
-              <w:numPr>
-                <w:ilvl w:val="0"/>
-                <w:numId w:val="4"/>
-              </w:numPr>
-            </w:pPr>
-            <w:r>
-              <w:t>t1234567j</w:t>
-            </w:r>
-          </w:p>
-        </w:tc>
-        <w:tc>
-          <w:tcPr>
-            <w:tcW w:w="3589" w:type="dxa"/>
-          </w:tcPr>
-          <w:p>
-            <w:r>
-              <w:t>Filter for individuals whose spouse has given NRIC</w:t>
+            <w:tcW w:w="3397" w:type="dxa"/>
+          </w:tcPr>
+          <w:p>
+            <w:r>
+              <w:t>maritalstatus</w:t>
+            </w:r>
+          </w:p>
+        </w:tc>
+        <w:tc>
+          <w:tcPr>
+            <w:tcW w:w="3402" w:type="dxa"/>
+          </w:tcPr>
+          <w:p>
+            <w:r>
+              <w:t>Valid marital status</w:t>
+            </w:r>
+          </w:p>
+          <w:p>
+            <w:pPr>
+              <w:pStyle w:val="ListParagraph"/>
+              <w:numPr>
+                <w:ilvl w:val="0"/>
+                <w:numId w:val="11"/>
+              </w:numPr>
+            </w:pPr>
+            <w:r>
+              <w:t>single</w:t>
+            </w:r>
+          </w:p>
+          <w:p>
+            <w:pPr>
+              <w:pStyle w:val="ListParagraph"/>
+              <w:numPr>
+                <w:ilvl w:val="0"/>
+                <w:numId w:val="11"/>
+              </w:numPr>
+            </w:pPr>
+            <w:r>
+              <w:t>married</w:t>
+            </w:r>
+          </w:p>
+          <w:p>
+            <w:pPr>
+              <w:pStyle w:val="ListParagraph"/>
+              <w:numPr>
+                <w:ilvl w:val="0"/>
+                <w:numId w:val="11"/>
+              </w:numPr>
+            </w:pPr>
+            <w:r>
+              <w:t>widowed</w:t>
+            </w:r>
+          </w:p>
+          <w:p>
+            <w:pPr>
+              <w:pStyle w:val="ListParagraph"/>
+              <w:numPr>
+                <w:ilvl w:val="0"/>
+                <w:numId w:val="11"/>
+              </w:numPr>
+            </w:pPr>
+            <w:r>
+              <w:t>divorced</w:t>
+            </w:r>
+          </w:p>
+          <w:p>
+            <w:pPr>
+              <w:pStyle w:val="ListParagraph"/>
+              <w:numPr>
+                <w:ilvl w:val="0"/>
+                <w:numId w:val="11"/>
+              </w:numPr>
+            </w:pPr>
+            <w:r>
+              <w:t>separated</w:t>
+            </w:r>
+          </w:p>
+        </w:tc>
+        <w:tc>
+          <w:tcPr>
+            <w:tcW w:w="3119" w:type="dxa"/>
+          </w:tcPr>
+          <w:p>
+            <w:pPr>
+              <w:pStyle w:val="ListParagraph"/>
+              <w:numPr>
+                <w:ilvl w:val="0"/>
+                <w:numId w:val="11"/>
+              </w:numPr>
+            </w:pPr>
+            <w:r>
+              <w:t>single</w:t>
+            </w:r>
+          </w:p>
+          <w:p>
+            <w:pPr>
+              <w:pStyle w:val="ListParagraph"/>
+              <w:numPr>
+                <w:ilvl w:val="0"/>
+                <w:numId w:val="11"/>
+              </w:numPr>
+            </w:pPr>
+            <w:r>
+              <w:t>married</w:t>
+            </w:r>
+          </w:p>
+          <w:p>
+            <w:pPr>
+              <w:pStyle w:val="ListParagraph"/>
+              <w:numPr>
+                <w:ilvl w:val="0"/>
+                <w:numId w:val="11"/>
+              </w:numPr>
+            </w:pPr>
+            <w:r>
+              <w:t>widowed</w:t>
+            </w:r>
+          </w:p>
+          <w:p>
+            <w:pPr>
+              <w:pStyle w:val="ListParagraph"/>
+              <w:numPr>
+                <w:ilvl w:val="0"/>
+                <w:numId w:val="11"/>
+              </w:numPr>
+            </w:pPr>
+            <w:r>
+              <w:t>divorced</w:t>
+            </w:r>
+          </w:p>
+          <w:p>
+            <w:pPr>
+              <w:pStyle w:val="ListParagraph"/>
+              <w:numPr>
+                <w:ilvl w:val="0"/>
+                <w:numId w:val="11"/>
+              </w:numPr>
+            </w:pPr>
+            <w:r>
+              <w:t>separated</w:t>
+            </w:r>
+          </w:p>
+        </w:tc>
+        <w:tc>
+          <w:tcPr>
+            <w:tcW w:w="4030" w:type="dxa"/>
+          </w:tcPr>
+          <w:p>
+            <w:r>
+              <w:t>Filter for individuals of given marital status</w:t>
             </w:r>
           </w:p>
         </w:tc>
@@ -2833,108 +2902,72 @@
       <w:tr>
         <w:tc>
           <w:tcPr>
-            <w:tcW w:w="3566" w:type="dxa"/>
-          </w:tcPr>
-          <w:p>
-            <w:r>
-              <w:t>occupationtype</w:t>
-            </w:r>
-          </w:p>
-        </w:tc>
-        <w:tc>
-          <w:tcPr>
-            <w:tcW w:w="3233" w:type="dxa"/>
-          </w:tcPr>
-          <w:p>
-            <w:r>
-              <w:t>Valid occupation type</w:t>
-            </w:r>
-          </w:p>
-          <w:p>
-            <w:pPr>
-              <w:pStyle w:val="ListParagraph"/>
-              <w:numPr>
-                <w:ilvl w:val="0"/>
-                <w:numId w:val="10"/>
-              </w:numPr>
-            </w:pPr>
-            <w:r>
-              <w:t>employed</w:t>
-            </w:r>
-          </w:p>
-          <w:p>
-            <w:pPr>
-              <w:pStyle w:val="ListParagraph"/>
-              <w:numPr>
-                <w:ilvl w:val="0"/>
-                <w:numId w:val="10"/>
-              </w:numPr>
-            </w:pPr>
-            <w:r>
-              <w:t>unemployed</w:t>
-            </w:r>
-          </w:p>
-          <w:p>
-            <w:pPr>
-              <w:pStyle w:val="ListParagraph"/>
-              <w:numPr>
-                <w:ilvl w:val="0"/>
-                <w:numId w:val="10"/>
-              </w:numPr>
-            </w:pPr>
-            <w:r>
-              <w:t>student</w:t>
-            </w:r>
-          </w:p>
-        </w:tc>
-        <w:tc>
-          <w:tcPr>
-            <w:tcW w:w="3560" w:type="dxa"/>
-          </w:tcPr>
-          <w:p>
-            <w:pPr>
-              <w:pStyle w:val="ListParagraph"/>
-              <w:numPr>
-                <w:ilvl w:val="0"/>
-                <w:numId w:val="10"/>
-              </w:numPr>
-            </w:pPr>
-            <w:r>
-              <w:t>employed</w:t>
-            </w:r>
-          </w:p>
-          <w:p>
-            <w:pPr>
-              <w:pStyle w:val="ListParagraph"/>
-              <w:numPr>
-                <w:ilvl w:val="0"/>
-                <w:numId w:val="10"/>
-              </w:numPr>
-            </w:pPr>
-            <w:r>
-              <w:t>unemployed</w:t>
-            </w:r>
-          </w:p>
-          <w:p>
-            <w:pPr>
-              <w:pStyle w:val="ListParagraph"/>
-              <w:numPr>
-                <w:ilvl w:val="0"/>
-                <w:numId w:val="10"/>
-              </w:numPr>
-            </w:pPr>
-            <w:r>
-              <w:t>student</w:t>
-            </w:r>
-          </w:p>
-        </w:tc>
-        <w:tc>
-          <w:tcPr>
-            <w:tcW w:w="3589" w:type="dxa"/>
-          </w:tcPr>
-          <w:p>
-            <w:r>
-              <w:t>Filter for individuals of given occupationtype</w:t>
+            <w:tcW w:w="3397" w:type="dxa"/>
+          </w:tcPr>
+          <w:p>
+            <w:r>
+              <w:t>spouse</w:t>
+            </w:r>
+          </w:p>
+        </w:tc>
+        <w:tc>
+          <w:tcPr>
+            <w:tcW w:w="3402" w:type="dxa"/>
+          </w:tcPr>
+          <w:p>
+            <w:r>
+              <w:t>Valid NRIC (NRIC format, NRIC checksum letter)</w:t>
+            </w:r>
+          </w:p>
+        </w:tc>
+        <w:tc>
+          <w:tcPr>
+            <w:tcW w:w="3119" w:type="dxa"/>
+          </w:tcPr>
+          <w:p>
+            <w:pPr>
+              <w:pStyle w:val="ListParagraph"/>
+              <w:numPr>
+                <w:ilvl w:val="0"/>
+                <w:numId w:val="4"/>
+              </w:numPr>
+            </w:pPr>
+            <w:r>
+              <w:t>s1234567d</w:t>
+            </w:r>
+          </w:p>
+          <w:p>
+            <w:pPr>
+              <w:pStyle w:val="ListParagraph"/>
+              <w:numPr>
+                <w:ilvl w:val="0"/>
+                <w:numId w:val="4"/>
+              </w:numPr>
+            </w:pPr>
+            <w:r>
+              <w:t>f1234567n</w:t>
+            </w:r>
+          </w:p>
+          <w:p>
+            <w:pPr>
+              <w:pStyle w:val="ListParagraph"/>
+              <w:numPr>
+                <w:ilvl w:val="0"/>
+                <w:numId w:val="4"/>
+              </w:numPr>
+            </w:pPr>
+            <w:r>
+              <w:t>t1234567j</w:t>
+            </w:r>
+          </w:p>
+        </w:tc>
+        <w:tc>
+          <w:tcPr>
+            <w:tcW w:w="4030" w:type="dxa"/>
+          </w:tcPr>
+          <w:p>
+            <w:r>
+              <w:t>Filter for individuals whose spouse has given NRIC</w:t>
             </w:r>
           </w:p>
         </w:tc>
@@ -2942,7 +2975,116 @@
       <w:tr>
         <w:tc>
           <w:tcPr>
-            <w:tcW w:w="3566" w:type="dxa"/>
+            <w:tcW w:w="3397" w:type="dxa"/>
+          </w:tcPr>
+          <w:p>
+            <w:r>
+              <w:t>occupationtype</w:t>
+            </w:r>
+          </w:p>
+        </w:tc>
+        <w:tc>
+          <w:tcPr>
+            <w:tcW w:w="3402" w:type="dxa"/>
+          </w:tcPr>
+          <w:p>
+            <w:r>
+              <w:t>Valid occupation type</w:t>
+            </w:r>
+          </w:p>
+          <w:p>
+            <w:pPr>
+              <w:pStyle w:val="ListParagraph"/>
+              <w:numPr>
+                <w:ilvl w:val="0"/>
+                <w:numId w:val="10"/>
+              </w:numPr>
+            </w:pPr>
+            <w:r>
+              <w:t>employed</w:t>
+            </w:r>
+          </w:p>
+          <w:p>
+            <w:pPr>
+              <w:pStyle w:val="ListParagraph"/>
+              <w:numPr>
+                <w:ilvl w:val="0"/>
+                <w:numId w:val="10"/>
+              </w:numPr>
+            </w:pPr>
+            <w:r>
+              <w:t>unemployed</w:t>
+            </w:r>
+          </w:p>
+          <w:p>
+            <w:pPr>
+              <w:pStyle w:val="ListParagraph"/>
+              <w:numPr>
+                <w:ilvl w:val="0"/>
+                <w:numId w:val="10"/>
+              </w:numPr>
+            </w:pPr>
+            <w:r>
+              <w:t>student</w:t>
+            </w:r>
+          </w:p>
+        </w:tc>
+        <w:tc>
+          <w:tcPr>
+            <w:tcW w:w="3119" w:type="dxa"/>
+          </w:tcPr>
+          <w:p>
+            <w:pPr>
+              <w:pStyle w:val="ListParagraph"/>
+              <w:numPr>
+                <w:ilvl w:val="0"/>
+                <w:numId w:val="10"/>
+              </w:numPr>
+            </w:pPr>
+            <w:r>
+              <w:t>employed</w:t>
+            </w:r>
+          </w:p>
+          <w:p>
+            <w:pPr>
+              <w:pStyle w:val="ListParagraph"/>
+              <w:numPr>
+                <w:ilvl w:val="0"/>
+                <w:numId w:val="10"/>
+              </w:numPr>
+            </w:pPr>
+            <w:r>
+              <w:t>unemployed</w:t>
+            </w:r>
+          </w:p>
+          <w:p>
+            <w:pPr>
+              <w:pStyle w:val="ListParagraph"/>
+              <w:numPr>
+                <w:ilvl w:val="0"/>
+                <w:numId w:val="10"/>
+              </w:numPr>
+            </w:pPr>
+            <w:r>
+              <w:t>student</w:t>
+            </w:r>
+          </w:p>
+        </w:tc>
+        <w:tc>
+          <w:tcPr>
+            <w:tcW w:w="4030" w:type="dxa"/>
+          </w:tcPr>
+          <w:p>
+            <w:r>
+              <w:t>Filter for individuals of given occupationtype</w:t>
+            </w:r>
+          </w:p>
+        </w:tc>
+      </w:tr>
+      <w:tr>
+        <w:tc>
+          <w:tcPr>
+            <w:tcW w:w="3397" w:type="dxa"/>
           </w:tcPr>
           <w:p>
             <w:r>
@@ -2953,7 +3095,7 @@
         </w:tc>
         <w:tc>
           <w:tcPr>
-            <w:tcW w:w="3233" w:type="dxa"/>
+            <w:tcW w:w="3402" w:type="dxa"/>
           </w:tcPr>
           <w:p>
             <w:r>
@@ -2963,7 +3105,7 @@
         </w:tc>
         <w:tc>
           <w:tcPr>
-            <w:tcW w:w="3560" w:type="dxa"/>
+            <w:tcW w:w="3119" w:type="dxa"/>
           </w:tcPr>
           <w:p>
             <w:pPr>
@@ -3004,11 +3146,26 @@
         </w:tc>
         <w:tc>
           <w:tcPr>
-            <w:tcW w:w="3589" w:type="dxa"/>
-          </w:tcPr>
-          <w:p>
-            <w:r>
-              <w:t>Filter for individuals of given annual income and below</w:t>
+            <w:tcW w:w="4030" w:type="dxa"/>
+          </w:tcPr>
+          <w:p>
+            <w:r>
+              <w:t xml:space="preserve">Filter for individuals </w:t>
+            </w:r>
+            <w:r>
+              <w:t>with</w:t>
+            </w:r>
+            <w:r>
+              <w:t xml:space="preserve"> annual income</w:t>
+            </w:r>
+            <w:r>
+              <w:t xml:space="preserve"> </w:t>
+            </w:r>
+            <w:r>
+              <w:t>below</w:t>
+            </w:r>
+            <w:r>
+              <w:t xml:space="preserve"> given annual income</w:t>
             </w:r>
           </w:p>
         </w:tc>
@@ -3016,7 +3173,7 @@
       <w:tr>
         <w:tc>
           <w:tcPr>
-            <w:tcW w:w="3566" w:type="dxa"/>
+            <w:tcW w:w="3397" w:type="dxa"/>
           </w:tcPr>
           <w:p>
             <w:r>
@@ -3026,7 +3183,7 @@
         </w:tc>
         <w:tc>
           <w:tcPr>
-            <w:tcW w:w="3233" w:type="dxa"/>
+            <w:tcW w:w="3402" w:type="dxa"/>
           </w:tcPr>
           <w:p>
             <w:r>
@@ -3036,7 +3193,7 @@
         </w:tc>
         <w:tc>
           <w:tcPr>
-            <w:tcW w:w="3560" w:type="dxa"/>
+            <w:tcW w:w="3119" w:type="dxa"/>
           </w:tcPr>
           <w:p>
             <w:pPr>
@@ -3077,11 +3234,20 @@
         </w:tc>
         <w:tc>
           <w:tcPr>
-            <w:tcW w:w="3589" w:type="dxa"/>
-          </w:tcPr>
-          <w:p>
-            <w:r>
-              <w:t>Filter for individuals of given annual income and above</w:t>
+            <w:tcW w:w="4030" w:type="dxa"/>
+          </w:tcPr>
+          <w:p>
+            <w:r>
+              <w:t xml:space="preserve">Filter for individuals </w:t>
+            </w:r>
+            <w:r>
+              <w:t>with</w:t>
+            </w:r>
+            <w:r>
+              <w:t xml:space="preserve"> annual income</w:t>
+            </w:r>
+            <w:r>
+              <w:t xml:space="preserve"> above given annual income</w:t>
             </w:r>
           </w:p>
         </w:tc>
@@ -3089,7 +3255,7 @@
       <w:tr>
         <w:tc>
           <w:tcPr>
-            <w:tcW w:w="3566" w:type="dxa"/>
+            <w:tcW w:w="3397" w:type="dxa"/>
           </w:tcPr>
           <w:p>
             <w:r>
@@ -3099,17 +3265,23 @@
         </w:tc>
         <w:tc>
           <w:tcPr>
-            <w:tcW w:w="3233" w:type="dxa"/>
-          </w:tcPr>
-          <w:p>
-            <w:r>
-              <w:t>Valid date (d/m/yyyy)</w:t>
-            </w:r>
-          </w:p>
-        </w:tc>
-        <w:tc>
-          <w:tcPr>
-            <w:tcW w:w="3560" w:type="dxa"/>
+            <w:tcW w:w="3402" w:type="dxa"/>
+          </w:tcPr>
+          <w:p>
+            <w:r>
+              <w:t>Valid date (yyyy-mm-dd</w:t>
+            </w:r>
+            <w:r>
+              <w:t>, present date or before</w:t>
+            </w:r>
+            <w:r>
+              <w:t>)</w:t>
+            </w:r>
+          </w:p>
+        </w:tc>
+        <w:tc>
+          <w:tcPr>
+            <w:tcW w:w="3119" w:type="dxa"/>
           </w:tcPr>
           <w:p>
             <w:pPr>
@@ -3138,19 +3310,27 @@
         </w:tc>
         <w:tc>
           <w:tcPr>
-            <w:tcW w:w="3589" w:type="dxa"/>
-          </w:tcPr>
-          <w:p>
-            <w:r>
-              <w:t>Filter for individuals whose date of birth falls on given date or before</w:t>
-            </w:r>
+            <w:tcW w:w="4030" w:type="dxa"/>
+          </w:tcPr>
+          <w:p>
+            <w:r>
+              <w:t xml:space="preserve">Filter for individuals whose date of birth falls </w:t>
+            </w:r>
+            <w:r>
+              <w:t>before given</w:t>
+            </w:r>
+            <w:r>
+              <w:t xml:space="preserve"> date</w:t>
+            </w:r>
+            <w:bookmarkStart w:id="0" w:name="_GoBack"/>
+            <w:bookmarkEnd w:id="0"/>
           </w:p>
         </w:tc>
       </w:tr>
       <w:tr>
         <w:tc>
           <w:tcPr>
-            <w:tcW w:w="3566" w:type="dxa"/>
+            <w:tcW w:w="3397" w:type="dxa"/>
           </w:tcPr>
           <w:p>
             <w:r>
@@ -3160,17 +3340,17 @@
         </w:tc>
         <w:tc>
           <w:tcPr>
-            <w:tcW w:w="3233" w:type="dxa"/>
-          </w:tcPr>
-          <w:p>
-            <w:r>
-              <w:t>Valid date (d/m/yyyy, present date or before)</w:t>
-            </w:r>
-          </w:p>
-        </w:tc>
-        <w:tc>
-          <w:tcPr>
-            <w:tcW w:w="3560" w:type="dxa"/>
+            <w:tcW w:w="3402" w:type="dxa"/>
+          </w:tcPr>
+          <w:p>
+            <w:r>
+              <w:t>Valid date (yyyy-mm-dd, present date or before)</w:t>
+            </w:r>
+          </w:p>
+        </w:tc>
+        <w:tc>
+          <w:tcPr>
+            <w:tcW w:w="3119" w:type="dxa"/>
           </w:tcPr>
           <w:p>
             <w:pPr>
@@ -3199,11 +3379,14 @@
         </w:tc>
         <w:tc>
           <w:tcPr>
-            <w:tcW w:w="3589" w:type="dxa"/>
-          </w:tcPr>
-          <w:p>
-            <w:r>
-              <w:t>Filter for individuals whose date of birth falls on given date or after</w:t>
+            <w:tcW w:w="4030" w:type="dxa"/>
+          </w:tcPr>
+          <w:p>
+            <w:r>
+              <w:t xml:space="preserve">Filter for individuals whose date of birth falls </w:t>
+            </w:r>
+            <w:r>
+              <w:t>after given date</w:t>
             </w:r>
           </w:p>
         </w:tc>
@@ -4131,6 +4314,119 @@
     </w:lvl>
   </w:abstractNum>
   <w:abstractNum w:abstractNumId="8" w15:restartNumberingAfterBreak="0">
+    <w:nsid w:val="3514076C"/>
+    <w:multiLevelType w:val="hybridMultilevel"/>
+    <w:tmpl w:val="EB9AF0E8"/>
+    <w:lvl w:ilvl="0" w:tplc="48090003">
+      <w:start w:val="1"/>
+      <w:numFmt w:val="bullet"/>
+      <w:lvlText w:val="o"/>
+      <w:lvlJc w:val="left"/>
+      <w:pPr>
+        <w:ind w:left="360" w:hanging="360"/>
+      </w:pPr>
+      <w:rPr>
+        <w:rFonts w:ascii="Courier New" w:hAnsi="Courier New" w:cs="Courier New" w:hint="default"/>
+      </w:rPr>
+    </w:lvl>
+    <w:lvl w:ilvl="1" w:tplc="48090003" w:tentative="1">
+      <w:start w:val="1"/>
+      <w:numFmt w:val="bullet"/>
+      <w:lvlText w:val="o"/>
+      <w:lvlJc w:val="left"/>
+      <w:pPr>
+        <w:ind w:left="1080" w:hanging="360"/>
+      </w:pPr>
+      <w:rPr>
+        <w:rFonts w:ascii="Courier New" w:hAnsi="Courier New" w:cs="Courier New" w:hint="default"/>
+      </w:rPr>
+    </w:lvl>
+    <w:lvl w:ilvl="2" w:tplc="48090005" w:tentative="1">
+      <w:start w:val="1"/>
+      <w:numFmt w:val="bullet"/>
+      <w:lvlText w:val=""/>
+      <w:lvlJc w:val="left"/>
+      <w:pPr>
+        <w:ind w:left="1800" w:hanging="360"/>
+      </w:pPr>
+      <w:rPr>
+        <w:rFonts w:ascii="Wingdings" w:hAnsi="Wingdings" w:hint="default"/>
+      </w:rPr>
+    </w:lvl>
+    <w:lvl w:ilvl="3" w:tplc="48090001" w:tentative="1">
+      <w:start w:val="1"/>
+      <w:numFmt w:val="bullet"/>
+      <w:lvlText w:val=""/>
+      <w:lvlJc w:val="left"/>
+      <w:pPr>
+        <w:ind w:left="2520" w:hanging="360"/>
+      </w:pPr>
+      <w:rPr>
+        <w:rFonts w:ascii="Symbol" w:hAnsi="Symbol" w:hint="default"/>
+      </w:rPr>
+    </w:lvl>
+    <w:lvl w:ilvl="4" w:tplc="48090003" w:tentative="1">
+      <w:start w:val="1"/>
+      <w:numFmt w:val="bullet"/>
+      <w:lvlText w:val="o"/>
+      <w:lvlJc w:val="left"/>
+      <w:pPr>
+        <w:ind w:left="3240" w:hanging="360"/>
+      </w:pPr>
+      <w:rPr>
+        <w:rFonts w:ascii="Courier New" w:hAnsi="Courier New" w:cs="Courier New" w:hint="default"/>
+      </w:rPr>
+    </w:lvl>
+    <w:lvl w:ilvl="5" w:tplc="48090005" w:tentative="1">
+      <w:start w:val="1"/>
+      <w:numFmt w:val="bullet"/>
+      <w:lvlText w:val=""/>
+      <w:lvlJc w:val="left"/>
+      <w:pPr>
+        <w:ind w:left="3960" w:hanging="360"/>
+      </w:pPr>
+      <w:rPr>
+        <w:rFonts w:ascii="Wingdings" w:hAnsi="Wingdings" w:hint="default"/>
+      </w:rPr>
+    </w:lvl>
+    <w:lvl w:ilvl="6" w:tplc="48090001" w:tentative="1">
+      <w:start w:val="1"/>
+      <w:numFmt w:val="bullet"/>
+      <w:lvlText w:val=""/>
+      <w:lvlJc w:val="left"/>
+      <w:pPr>
+        <w:ind w:left="4680" w:hanging="360"/>
+      </w:pPr>
+      <w:rPr>
+        <w:rFonts w:ascii="Symbol" w:hAnsi="Symbol" w:hint="default"/>
+      </w:rPr>
+    </w:lvl>
+    <w:lvl w:ilvl="7" w:tplc="48090003" w:tentative="1">
+      <w:start w:val="1"/>
+      <w:numFmt w:val="bullet"/>
+      <w:lvlText w:val="o"/>
+      <w:lvlJc w:val="left"/>
+      <w:pPr>
+        <w:ind w:left="5400" w:hanging="360"/>
+      </w:pPr>
+      <w:rPr>
+        <w:rFonts w:ascii="Courier New" w:hAnsi="Courier New" w:cs="Courier New" w:hint="default"/>
+      </w:rPr>
+    </w:lvl>
+    <w:lvl w:ilvl="8" w:tplc="48090005" w:tentative="1">
+      <w:start w:val="1"/>
+      <w:numFmt w:val="bullet"/>
+      <w:lvlText w:val=""/>
+      <w:lvlJc w:val="left"/>
+      <w:pPr>
+        <w:ind w:left="6120" w:hanging="360"/>
+      </w:pPr>
+      <w:rPr>
+        <w:rFonts w:ascii="Wingdings" w:hAnsi="Wingdings" w:hint="default"/>
+      </w:rPr>
+    </w:lvl>
+  </w:abstractNum>
+  <w:abstractNum w:abstractNumId="9" w15:restartNumberingAfterBreak="0">
     <w:nsid w:val="399F38DB"/>
     <w:multiLevelType w:val="hybridMultilevel"/>
     <w:tmpl w:val="77824FBA"/>
@@ -4242,7 +4538,7 @@
       </w:rPr>
     </w:lvl>
   </w:abstractNum>
-  <w:abstractNum w:abstractNumId="9" w15:restartNumberingAfterBreak="0">
+  <w:abstractNum w:abstractNumId="10" w15:restartNumberingAfterBreak="0">
     <w:nsid w:val="3C4B49C2"/>
     <w:multiLevelType w:val="hybridMultilevel"/>
     <w:tmpl w:val="9B4ADD02"/>
@@ -4355,7 +4651,7 @@
       </w:rPr>
     </w:lvl>
   </w:abstractNum>
-  <w:abstractNum w:abstractNumId="10" w15:restartNumberingAfterBreak="0">
+  <w:abstractNum w:abstractNumId="11" w15:restartNumberingAfterBreak="0">
     <w:nsid w:val="407577F9"/>
     <w:multiLevelType w:val="hybridMultilevel"/>
     <w:tmpl w:val="67C42FC6"/>
@@ -4468,7 +4764,7 @@
       </w:rPr>
     </w:lvl>
   </w:abstractNum>
-  <w:abstractNum w:abstractNumId="11" w15:restartNumberingAfterBreak="0">
+  <w:abstractNum w:abstractNumId="12" w15:restartNumberingAfterBreak="0">
     <w:nsid w:val="625D585D"/>
     <w:multiLevelType w:val="hybridMultilevel"/>
     <w:tmpl w:val="63AE8E78"/>
@@ -4581,7 +4877,7 @@
       </w:rPr>
     </w:lvl>
   </w:abstractNum>
-  <w:abstractNum w:abstractNumId="12" w15:restartNumberingAfterBreak="0">
+  <w:abstractNum w:abstractNumId="13" w15:restartNumberingAfterBreak="0">
     <w:nsid w:val="68A01B0A"/>
     <w:multiLevelType w:val="hybridMultilevel"/>
     <w:tmpl w:val="CE68FACE"/>
@@ -4694,7 +4990,7 @@
       </w:rPr>
     </w:lvl>
   </w:abstractNum>
-  <w:abstractNum w:abstractNumId="13" w15:restartNumberingAfterBreak="0">
+  <w:abstractNum w:abstractNumId="14" w15:restartNumberingAfterBreak="0">
     <w:nsid w:val="6BBA0037"/>
     <w:multiLevelType w:val="hybridMultilevel"/>
     <w:tmpl w:val="CB1EEE02"/>
@@ -4807,7 +5103,7 @@
       </w:rPr>
     </w:lvl>
   </w:abstractNum>
-  <w:abstractNum w:abstractNumId="14" w15:restartNumberingAfterBreak="0">
+  <w:abstractNum w:abstractNumId="15" w15:restartNumberingAfterBreak="0">
     <w:nsid w:val="70A776C6"/>
     <w:multiLevelType w:val="hybridMultilevel"/>
     <w:tmpl w:val="9BDE3B36"/>
@@ -4920,7 +5216,7 @@
       </w:rPr>
     </w:lvl>
   </w:abstractNum>
-  <w:abstractNum w:abstractNumId="15" w15:restartNumberingAfterBreak="0">
+  <w:abstractNum w:abstractNumId="16" w15:restartNumberingAfterBreak="0">
     <w:nsid w:val="73597EB5"/>
     <w:multiLevelType w:val="hybridMultilevel"/>
     <w:tmpl w:val="7D4AE4EC"/>
@@ -5034,34 +5330,34 @@
     </w:lvl>
   </w:abstractNum>
   <w:num w:numId="1">
-    <w:abstractNumId w:val="8"/>
+    <w:abstractNumId w:val="9"/>
   </w:num>
   <w:num w:numId="2">
-    <w:abstractNumId w:val="12"/>
+    <w:abstractNumId w:val="13"/>
   </w:num>
   <w:num w:numId="3">
     <w:abstractNumId w:val="5"/>
   </w:num>
   <w:num w:numId="4">
-    <w:abstractNumId w:val="14"/>
+    <w:abstractNumId w:val="15"/>
   </w:num>
   <w:num w:numId="5">
-    <w:abstractNumId w:val="11"/>
+    <w:abstractNumId w:val="12"/>
   </w:num>
   <w:num w:numId="6">
-    <w:abstractNumId w:val="9"/>
+    <w:abstractNumId w:val="10"/>
   </w:num>
   <w:num w:numId="7">
-    <w:abstractNumId w:val="10"/>
+    <w:abstractNumId w:val="11"/>
   </w:num>
   <w:num w:numId="8">
     <w:abstractNumId w:val="6"/>
   </w:num>
   <w:num w:numId="9">
-    <w:abstractNumId w:val="13"/>
+    <w:abstractNumId w:val="14"/>
   </w:num>
   <w:num w:numId="10">
-    <w:abstractNumId w:val="15"/>
+    <w:abstractNumId w:val="16"/>
   </w:num>
   <w:num w:numId="11">
     <w:abstractNumId w:val="0"/>
@@ -5080,6 +5376,9 @@
   </w:num>
   <w:num w:numId="16">
     <w:abstractNumId w:val="1"/>
+  </w:num>
+  <w:num w:numId="17">
+    <w:abstractNumId w:val="8"/>
   </w:num>
 </w:numbering>
 </file>

</xml_diff>